<commit_message>
Materiaal- en middelenlijst V1.1
De versies worden aangepast
</commit_message>
<xml_diff>
--- a/Docs/Materiaal- en middelenlijst.docx
+++ b/Docs/Materiaal- en middelenlijst.docx
@@ -1351,32 +1351,8 @@
           <w:szCs w:val="28"/>
           <w:lang w:val="en-US"/>
         </w:rPr>
-        <w:t xml:space="preserve"> Versie 2017.3.4 Build #PS-173.4548.32 </w:t>
+        <w:t xml:space="preserve"> Versie 2017.3.4 Build #PS-173.4548.32</w:t>
       </w:r>
-      <w:r>
-        <w:rPr>
-          <w:rFonts w:ascii="Arial" w:eastAsia="Arial" w:hAnsi="Arial" w:cs="Arial"/>
-          <w:b/>
-          <w:color w:val="000000"/>
-          <w:sz w:val="24"/>
-          <w:szCs w:val="28"/>
-          <w:lang w:val="en-US"/>
-        </w:rPr>
-        <w:t xml:space="preserve">of </w:t>
-      </w:r>
-      <w:proofErr w:type="spellStart"/>
-      <w:r>
-        <w:rPr>
-          <w:rFonts w:ascii="Arial" w:eastAsia="Arial" w:hAnsi="Arial" w:cs="Arial"/>
-          <w:b/>
-          <w:color w:val="000000"/>
-          <w:sz w:val="24"/>
-          <w:szCs w:val="28"/>
-          <w:lang w:val="en-US"/>
-        </w:rPr>
-        <w:t>hoger</w:t>
-      </w:r>
-      <w:proofErr w:type="spellEnd"/>
     </w:p>
     <w:p>
       <w:pPr>
@@ -1403,32 +1379,8 @@
           <w:szCs w:val="28"/>
           <w:lang w:val="en-US"/>
         </w:rPr>
-        <w:t xml:space="preserve">PHP Versie 7.2.2 </w:t>
+        <w:t>PHP Versie 7.2.2</w:t>
       </w:r>
-      <w:r>
-        <w:rPr>
-          <w:rFonts w:ascii="Arial" w:eastAsia="Arial" w:hAnsi="Arial" w:cs="Arial"/>
-          <w:b/>
-          <w:color w:val="000000"/>
-          <w:sz w:val="24"/>
-          <w:szCs w:val="28"/>
-          <w:lang w:val="en-US"/>
-        </w:rPr>
-        <w:t xml:space="preserve">of </w:t>
-      </w:r>
-      <w:proofErr w:type="spellStart"/>
-      <w:r>
-        <w:rPr>
-          <w:rFonts w:ascii="Arial" w:eastAsia="Arial" w:hAnsi="Arial" w:cs="Arial"/>
-          <w:b/>
-          <w:color w:val="000000"/>
-          <w:sz w:val="24"/>
-          <w:szCs w:val="28"/>
-          <w:lang w:val="en-US"/>
-        </w:rPr>
-        <w:t>hoger</w:t>
-      </w:r>
-      <w:proofErr w:type="spellEnd"/>
     </w:p>
     <w:p>
       <w:pPr>
@@ -1455,32 +1407,8 @@
           <w:szCs w:val="28"/>
           <w:lang w:val="en-US"/>
         </w:rPr>
-        <w:t xml:space="preserve">XAMPP Versie 3.2.2 </w:t>
+        <w:t>XAMPP Versie 3.2.2</w:t>
       </w:r>
-      <w:r>
-        <w:rPr>
-          <w:rFonts w:ascii="Arial" w:eastAsia="Arial" w:hAnsi="Arial" w:cs="Arial"/>
-          <w:b/>
-          <w:color w:val="000000"/>
-          <w:sz w:val="24"/>
-          <w:szCs w:val="28"/>
-          <w:lang w:val="en-US"/>
-        </w:rPr>
-        <w:t xml:space="preserve">of </w:t>
-      </w:r>
-      <w:proofErr w:type="spellStart"/>
-      <w:r>
-        <w:rPr>
-          <w:rFonts w:ascii="Arial" w:eastAsia="Arial" w:hAnsi="Arial" w:cs="Arial"/>
-          <w:b/>
-          <w:color w:val="000000"/>
-          <w:sz w:val="24"/>
-          <w:szCs w:val="28"/>
-          <w:lang w:val="en-US"/>
-        </w:rPr>
-        <w:t>hoger</w:t>
-      </w:r>
-      <w:proofErr w:type="spellEnd"/>
     </w:p>
     <w:p>
       <w:pPr>
@@ -1507,32 +1435,8 @@
           <w:szCs w:val="28"/>
           <w:lang w:val="en-US"/>
         </w:rPr>
-        <w:t xml:space="preserve">Apache Versie 2.4.29 </w:t>
+        <w:t>Apache Versie 2.4.29</w:t>
       </w:r>
-      <w:r>
-        <w:rPr>
-          <w:rFonts w:ascii="Arial" w:eastAsia="Arial" w:hAnsi="Arial" w:cs="Arial"/>
-          <w:b/>
-          <w:color w:val="000000"/>
-          <w:sz w:val="24"/>
-          <w:szCs w:val="28"/>
-          <w:lang w:val="en-US"/>
-        </w:rPr>
-        <w:t xml:space="preserve">of </w:t>
-      </w:r>
-      <w:proofErr w:type="spellStart"/>
-      <w:r>
-        <w:rPr>
-          <w:rFonts w:ascii="Arial" w:eastAsia="Arial" w:hAnsi="Arial" w:cs="Arial"/>
-          <w:b/>
-          <w:color w:val="000000"/>
-          <w:sz w:val="24"/>
-          <w:szCs w:val="28"/>
-          <w:lang w:val="en-US"/>
-        </w:rPr>
-        <w:t>hoger</w:t>
-      </w:r>
-      <w:proofErr w:type="spellEnd"/>
     </w:p>
     <w:p>
       <w:pPr>
@@ -1571,32 +1475,8 @@
           <w:szCs w:val="28"/>
           <w:lang w:val="en-US"/>
         </w:rPr>
-        <w:t xml:space="preserve"> Versie 4.7.9 </w:t>
+        <w:t xml:space="preserve"> Versie 4.7.9</w:t>
       </w:r>
-      <w:r>
-        <w:rPr>
-          <w:rFonts w:ascii="Arial" w:eastAsia="Arial" w:hAnsi="Arial" w:cs="Arial"/>
-          <w:b/>
-          <w:color w:val="000000"/>
-          <w:sz w:val="24"/>
-          <w:szCs w:val="28"/>
-          <w:lang w:val="en-US"/>
-        </w:rPr>
-        <w:t xml:space="preserve">of </w:t>
-      </w:r>
-      <w:proofErr w:type="spellStart"/>
-      <w:r>
-        <w:rPr>
-          <w:rFonts w:ascii="Arial" w:eastAsia="Arial" w:hAnsi="Arial" w:cs="Arial"/>
-          <w:b/>
-          <w:color w:val="000000"/>
-          <w:sz w:val="24"/>
-          <w:szCs w:val="28"/>
-          <w:lang w:val="en-US"/>
-        </w:rPr>
-        <w:t>hoger</w:t>
-      </w:r>
-      <w:proofErr w:type="spellEnd"/>
     </w:p>
     <w:p>
       <w:pPr>
@@ -1623,32 +1503,8 @@
           <w:szCs w:val="28"/>
           <w:lang w:val="en-US"/>
         </w:rPr>
-        <w:t xml:space="preserve">MySQL Versie 10.1.30.0 </w:t>
+        <w:t>MySQL Versie 10.1.30.0</w:t>
       </w:r>
-      <w:r>
-        <w:rPr>
-          <w:rFonts w:ascii="Arial" w:eastAsia="Arial" w:hAnsi="Arial" w:cs="Arial"/>
-          <w:b/>
-          <w:color w:val="000000"/>
-          <w:sz w:val="24"/>
-          <w:szCs w:val="28"/>
-          <w:lang w:val="en-US"/>
-        </w:rPr>
-        <w:t xml:space="preserve">of </w:t>
-      </w:r>
-      <w:proofErr w:type="spellStart"/>
-      <w:r>
-        <w:rPr>
-          <w:rFonts w:ascii="Arial" w:eastAsia="Arial" w:hAnsi="Arial" w:cs="Arial"/>
-          <w:b/>
-          <w:color w:val="000000"/>
-          <w:sz w:val="24"/>
-          <w:szCs w:val="28"/>
-          <w:lang w:val="en-US"/>
-        </w:rPr>
-        <w:t>hoger</w:t>
-      </w:r>
-      <w:proofErr w:type="spellEnd"/>
     </w:p>
     <w:p>
       <w:pPr>
@@ -1674,6 +1530,8 @@
         </w:rPr>
         <w:t>Webbrowser</w:t>
       </w:r>
+      <w:bookmarkStart w:id="0" w:name="_GoBack"/>
+      <w:bookmarkEnd w:id="0"/>
     </w:p>
     <w:p>
       <w:pPr>
@@ -1727,32 +1585,8 @@
           <w:sz w:val="24"/>
           <w:szCs w:val="28"/>
         </w:rPr>
-        <w:t xml:space="preserve">4.0.2 </w:t>
+        <w:t>4.0.2</w:t>
       </w:r>
-      <w:r>
-        <w:rPr>
-          <w:rFonts w:ascii="Arial" w:eastAsia="Arial" w:hAnsi="Arial" w:cs="Arial"/>
-          <w:b/>
-          <w:color w:val="000000"/>
-          <w:sz w:val="24"/>
-          <w:szCs w:val="28"/>
-          <w:lang w:val="en-US"/>
-        </w:rPr>
-        <w:t xml:space="preserve">of </w:t>
-      </w:r>
-      <w:proofErr w:type="spellStart"/>
-      <w:r>
-        <w:rPr>
-          <w:rFonts w:ascii="Arial" w:eastAsia="Arial" w:hAnsi="Arial" w:cs="Arial"/>
-          <w:b/>
-          <w:color w:val="000000"/>
-          <w:sz w:val="24"/>
-          <w:szCs w:val="28"/>
-          <w:lang w:val="en-US"/>
-        </w:rPr>
-        <w:t>hoger</w:t>
-      </w:r>
-      <w:proofErr w:type="spellEnd"/>
     </w:p>
     <w:p>
       <w:pPr>
@@ -1837,18 +1671,7 @@
           <w:sz w:val="24"/>
           <w:szCs w:val="28"/>
         </w:rPr>
-        <w:t xml:space="preserve">Laptop/pc </w:t>
-      </w:r>
-      <w:bookmarkStart w:id="0" w:name="_GoBack"/>
-      <w:bookmarkEnd w:id="0"/>
-      <w:r>
-        <w:rPr>
-          <w:rFonts w:ascii="Arial" w:eastAsia="Arial" w:hAnsi="Arial" w:cs="Arial"/>
-          <w:color w:val="000000"/>
-          <w:sz w:val="24"/>
-          <w:szCs w:val="28"/>
-        </w:rPr>
-        <w:t>met Windows 8 of hoger</w:t>
+        <w:t>Laptop/pc met Windows 8 of hoger</w:t>
       </w:r>
     </w:p>
     <w:p>
@@ -1873,7 +1696,16 @@
           <w:sz w:val="24"/>
           <w:szCs w:val="28"/>
         </w:rPr>
-        <w:t>1.8 GHz of sneller, 2GB Ram, 130GB Vrije ruimte, Videokaart die minimaal 720p aankan.</w:t>
+        <w:t>1.8 GHz of sneller, 2GB Ram, 130GB Vrije ruimte</w:t>
+      </w:r>
+      <w:r>
+        <w:rPr>
+          <w:rFonts w:ascii="Arial" w:eastAsia="Arial" w:hAnsi="Arial" w:cs="Arial"/>
+          <w:color w:val="000000"/>
+          <w:sz w:val="24"/>
+          <w:szCs w:val="28"/>
+        </w:rPr>
+        <w:t>.</w:t>
       </w:r>
     </w:p>
     <w:p>

</xml_diff>